<commit_message>
Competed paragraph 3.3. in user manual
</commit_message>
<xml_diff>
--- a/Documents/(Приложение В) Руководство оператора.docx
+++ b/Documents/(Приложение В) Руководство оператора.docx
@@ -166,7 +166,6 @@
               <w:tab w:val="left" w:pos="1320"/>
               <w:tab w:val="right" w:leader="dot" w:pos="9345"/>
             </w:tabs>
-            <w:jc w:val="left"/>
             <w:rPr>
               <w:rFonts w:asciiTheme="minorHAnsi" w:eastAsiaTheme="minorEastAsia" w:hAnsiTheme="minorHAnsi"/>
               <w:noProof/>
@@ -195,7 +194,7 @@
             </w:rPr>
             <w:fldChar w:fldCharType="separate"/>
           </w:r>
-          <w:hyperlink w:anchor="_Toc104244177" w:history="1">
+          <w:hyperlink w:anchor="_Toc104364231" w:history="1">
             <w:r>
               <w:rPr>
                 <w:rStyle w:val="a4"/>
@@ -238,7 +237,7 @@
                 <w:noProof/>
                 <w:webHidden/>
               </w:rPr>
-              <w:instrText xml:space="preserve"> PAGEREF _Toc104244177 \h </w:instrText>
+              <w:instrText xml:space="preserve"> PAGEREF _Toc104364231 \h </w:instrText>
             </w:r>
             <w:r>
               <w:rPr>
@@ -272,11 +271,17 @@
         <w:p>
           <w:pPr>
             <w:pStyle w:val="21"/>
+            <w:tabs>
+              <w:tab w:val="left" w:pos="1540"/>
+            </w:tabs>
             <w:rPr>
+              <w:rFonts w:asciiTheme="minorHAnsi" w:eastAsiaTheme="minorEastAsia" w:hAnsiTheme="minorHAnsi"/>
               <w:noProof/>
+              <w:sz w:val="22"/>
+              <w:lang w:eastAsia="ru-RU"/>
             </w:rPr>
           </w:pPr>
-          <w:hyperlink w:anchor="_Toc104244178" w:history="1">
+          <w:hyperlink w:anchor="_Toc104364232" w:history="1">
             <w:r>
               <w:rPr>
                 <w:rStyle w:val="a4"/>
@@ -286,7 +291,10 @@
             </w:r>
             <w:r>
               <w:rPr>
-                <w:noProof/>
+                <w:rFonts w:asciiTheme="minorHAnsi" w:eastAsiaTheme="minorEastAsia" w:hAnsiTheme="minorHAnsi"/>
+                <w:noProof/>
+                <w:sz w:val="22"/>
+                <w:lang w:eastAsia="ru-RU"/>
               </w:rPr>
               <w:t xml:space="preserve"> </w:t>
             </w:r>
@@ -316,7 +324,7 @@
                 <w:noProof/>
                 <w:webHidden/>
               </w:rPr>
-              <w:instrText xml:space="preserve"> PAGEREF _Toc104244178 \h </w:instrText>
+              <w:instrText xml:space="preserve"> PAGEREF _Toc104364232 \h </w:instrText>
             </w:r>
             <w:r>
               <w:rPr>
@@ -350,11 +358,17 @@
         <w:p>
           <w:pPr>
             <w:pStyle w:val="21"/>
+            <w:tabs>
+              <w:tab w:val="left" w:pos="1540"/>
+            </w:tabs>
             <w:rPr>
+              <w:rFonts w:asciiTheme="minorHAnsi" w:eastAsiaTheme="minorEastAsia" w:hAnsiTheme="minorHAnsi"/>
               <w:noProof/>
+              <w:sz w:val="22"/>
+              <w:lang w:eastAsia="ru-RU"/>
             </w:rPr>
           </w:pPr>
-          <w:hyperlink w:anchor="_Toc104244179" w:history="1">
+          <w:hyperlink w:anchor="_Toc104364233" w:history="1">
             <w:r>
               <w:rPr>
                 <w:rStyle w:val="a4"/>
@@ -364,7 +378,10 @@
             </w:r>
             <w:r>
               <w:rPr>
-                <w:noProof/>
+                <w:rFonts w:asciiTheme="minorHAnsi" w:eastAsiaTheme="minorEastAsia" w:hAnsiTheme="minorHAnsi"/>
+                <w:noProof/>
+                <w:sz w:val="22"/>
+                <w:lang w:eastAsia="ru-RU"/>
               </w:rPr>
               <w:t xml:space="preserve"> </w:t>
             </w:r>
@@ -394,7 +411,7 @@
                 <w:noProof/>
                 <w:webHidden/>
               </w:rPr>
-              <w:instrText xml:space="preserve"> PAGEREF _Toc104244179 \h </w:instrText>
+              <w:instrText xml:space="preserve"> PAGEREF _Toc104364233 \h </w:instrText>
             </w:r>
             <w:r>
               <w:rPr>
@@ -432,7 +449,6 @@
               <w:tab w:val="left" w:pos="1320"/>
               <w:tab w:val="right" w:leader="dot" w:pos="9345"/>
             </w:tabs>
-            <w:jc w:val="left"/>
             <w:rPr>
               <w:rFonts w:asciiTheme="minorHAnsi" w:eastAsiaTheme="minorEastAsia" w:hAnsiTheme="minorHAnsi"/>
               <w:noProof/>
@@ -440,7 +456,7 @@
               <w:lang w:eastAsia="ru-RU"/>
             </w:rPr>
           </w:pPr>
-          <w:hyperlink w:anchor="_Toc104244180" w:history="1">
+          <w:hyperlink w:anchor="_Toc104364234" w:history="1">
             <w:r>
               <w:rPr>
                 <w:rStyle w:val="a4"/>
@@ -483,7 +499,7 @@
                 <w:noProof/>
                 <w:webHidden/>
               </w:rPr>
-              <w:instrText xml:space="preserve"> PAGEREF _Toc104244180 \h </w:instrText>
+              <w:instrText xml:space="preserve"> PAGEREF _Toc104364234 \h </w:instrText>
             </w:r>
             <w:r>
               <w:rPr>
@@ -517,11 +533,17 @@
         <w:p>
           <w:pPr>
             <w:pStyle w:val="21"/>
+            <w:tabs>
+              <w:tab w:val="left" w:pos="1540"/>
+            </w:tabs>
             <w:rPr>
+              <w:rFonts w:asciiTheme="minorHAnsi" w:eastAsiaTheme="minorEastAsia" w:hAnsiTheme="minorHAnsi"/>
               <w:noProof/>
+              <w:sz w:val="22"/>
+              <w:lang w:eastAsia="ru-RU"/>
             </w:rPr>
           </w:pPr>
-          <w:hyperlink w:anchor="_Toc104244181" w:history="1">
+          <w:hyperlink w:anchor="_Toc104364235" w:history="1">
             <w:r>
               <w:rPr>
                 <w:rStyle w:val="a4"/>
@@ -531,7 +553,10 @@
             </w:r>
             <w:r>
               <w:rPr>
-                <w:noProof/>
+                <w:rFonts w:asciiTheme="minorHAnsi" w:eastAsiaTheme="minorEastAsia" w:hAnsiTheme="minorHAnsi"/>
+                <w:noProof/>
+                <w:sz w:val="22"/>
+                <w:lang w:eastAsia="ru-RU"/>
               </w:rPr>
               <w:t xml:space="preserve"> </w:t>
             </w:r>
@@ -561,7 +586,7 @@
                 <w:noProof/>
                 <w:webHidden/>
               </w:rPr>
-              <w:instrText xml:space="preserve"> PAGEREF _Toc104244181 \h </w:instrText>
+              <w:instrText xml:space="preserve"> PAGEREF _Toc104364235 \h </w:instrText>
             </w:r>
             <w:r>
               <w:rPr>
@@ -595,11 +620,17 @@
         <w:p>
           <w:pPr>
             <w:pStyle w:val="21"/>
+            <w:tabs>
+              <w:tab w:val="left" w:pos="1540"/>
+            </w:tabs>
             <w:rPr>
+              <w:rFonts w:asciiTheme="minorHAnsi" w:eastAsiaTheme="minorEastAsia" w:hAnsiTheme="minorHAnsi"/>
               <w:noProof/>
+              <w:sz w:val="22"/>
+              <w:lang w:eastAsia="ru-RU"/>
             </w:rPr>
           </w:pPr>
-          <w:hyperlink w:anchor="_Toc104244182" w:history="1">
+          <w:hyperlink w:anchor="_Toc104364236" w:history="1">
             <w:r>
               <w:rPr>
                 <w:rStyle w:val="a4"/>
@@ -609,7 +640,10 @@
             </w:r>
             <w:r>
               <w:rPr>
-                <w:noProof/>
+                <w:rFonts w:asciiTheme="minorHAnsi" w:eastAsiaTheme="minorEastAsia" w:hAnsiTheme="minorHAnsi"/>
+                <w:noProof/>
+                <w:sz w:val="22"/>
+                <w:lang w:eastAsia="ru-RU"/>
               </w:rPr>
               <w:t xml:space="preserve"> </w:t>
             </w:r>
@@ -639,7 +673,7 @@
                 <w:noProof/>
                 <w:webHidden/>
               </w:rPr>
-              <w:instrText xml:space="preserve"> PAGEREF _Toc104244182 \h </w:instrText>
+              <w:instrText xml:space="preserve"> PAGEREF _Toc104364236 \h </w:instrText>
             </w:r>
             <w:r>
               <w:rPr>
@@ -677,7 +711,6 @@
               <w:tab w:val="left" w:pos="1320"/>
               <w:tab w:val="right" w:leader="dot" w:pos="9345"/>
             </w:tabs>
-            <w:jc w:val="left"/>
             <w:rPr>
               <w:rFonts w:asciiTheme="minorHAnsi" w:eastAsiaTheme="minorEastAsia" w:hAnsiTheme="minorHAnsi"/>
               <w:noProof/>
@@ -685,7 +718,7 @@
               <w:lang w:eastAsia="ru-RU"/>
             </w:rPr>
           </w:pPr>
-          <w:hyperlink w:anchor="_Toc104244183" w:history="1">
+          <w:hyperlink w:anchor="_Toc104364237" w:history="1">
             <w:r>
               <w:rPr>
                 <w:rStyle w:val="a4"/>
@@ -728,7 +761,7 @@
                 <w:noProof/>
                 <w:webHidden/>
               </w:rPr>
-              <w:instrText xml:space="preserve"> PAGEREF _Toc104244183 \h </w:instrText>
+              <w:instrText xml:space="preserve"> PAGEREF _Toc104364237 \h </w:instrText>
             </w:r>
             <w:r>
               <w:rPr>
@@ -749,6 +782,526 @@
                 <w:webHidden/>
               </w:rPr>
               <w:t>4</w:t>
+            </w:r>
+            <w:r>
+              <w:rPr>
+                <w:noProof/>
+                <w:webHidden/>
+              </w:rPr>
+              <w:fldChar w:fldCharType="end"/>
+            </w:r>
+          </w:hyperlink>
+        </w:p>
+        <w:p>
+          <w:pPr>
+            <w:pStyle w:val="21"/>
+            <w:tabs>
+              <w:tab w:val="left" w:pos="1540"/>
+            </w:tabs>
+            <w:rPr>
+              <w:rFonts w:asciiTheme="minorHAnsi" w:eastAsiaTheme="minorEastAsia" w:hAnsiTheme="minorHAnsi"/>
+              <w:noProof/>
+              <w:sz w:val="22"/>
+              <w:lang w:eastAsia="ru-RU"/>
+            </w:rPr>
+          </w:pPr>
+          <w:hyperlink w:anchor="_Toc104364238" w:history="1">
+            <w:r>
+              <w:rPr>
+                <w:rStyle w:val="a4"/>
+                <w:noProof/>
+              </w:rPr>
+              <w:t>3.1.</w:t>
+            </w:r>
+            <w:r>
+              <w:rPr>
+                <w:rStyle w:val="a4"/>
+                <w:noProof/>
+              </w:rPr>
+              <w:t xml:space="preserve"> </w:t>
+            </w:r>
+            <w:r>
+              <w:rPr>
+                <w:rStyle w:val="a4"/>
+                <w:noProof/>
+              </w:rPr>
+              <w:t>Запуск программы</w:t>
+            </w:r>
+            <w:r>
+              <w:rPr>
+                <w:noProof/>
+                <w:webHidden/>
+              </w:rPr>
+              <w:tab/>
+            </w:r>
+            <w:r>
+              <w:rPr>
+                <w:noProof/>
+                <w:webHidden/>
+              </w:rPr>
+              <w:fldChar w:fldCharType="begin"/>
+            </w:r>
+            <w:r>
+              <w:rPr>
+                <w:noProof/>
+                <w:webHidden/>
+              </w:rPr>
+              <w:instrText xml:space="preserve"> PAGEREF _Toc104364238 \h </w:instrText>
+            </w:r>
+            <w:r>
+              <w:rPr>
+                <w:noProof/>
+                <w:webHidden/>
+              </w:rPr>
+            </w:r>
+            <w:r>
+              <w:rPr>
+                <w:noProof/>
+                <w:webHidden/>
+              </w:rPr>
+              <w:fldChar w:fldCharType="separate"/>
+            </w:r>
+            <w:r>
+              <w:rPr>
+                <w:noProof/>
+                <w:webHidden/>
+              </w:rPr>
+              <w:t>4</w:t>
+            </w:r>
+            <w:r>
+              <w:rPr>
+                <w:noProof/>
+                <w:webHidden/>
+              </w:rPr>
+              <w:fldChar w:fldCharType="end"/>
+            </w:r>
+          </w:hyperlink>
+        </w:p>
+        <w:p>
+          <w:pPr>
+            <w:pStyle w:val="21"/>
+            <w:tabs>
+              <w:tab w:val="left" w:pos="1540"/>
+            </w:tabs>
+            <w:rPr>
+              <w:rFonts w:asciiTheme="minorHAnsi" w:eastAsiaTheme="minorEastAsia" w:hAnsiTheme="minorHAnsi"/>
+              <w:noProof/>
+              <w:sz w:val="22"/>
+              <w:lang w:eastAsia="ru-RU"/>
+            </w:rPr>
+          </w:pPr>
+          <w:hyperlink w:anchor="_Toc104364239" w:history="1">
+            <w:r>
+              <w:rPr>
+                <w:rStyle w:val="a4"/>
+                <w:noProof/>
+              </w:rPr>
+              <w:t>3.2.</w:t>
+            </w:r>
+            <w:r>
+              <w:rPr>
+                <w:rFonts w:asciiTheme="minorHAnsi" w:eastAsiaTheme="minorEastAsia" w:hAnsiTheme="minorHAnsi"/>
+                <w:noProof/>
+                <w:sz w:val="22"/>
+                <w:lang w:eastAsia="ru-RU"/>
+              </w:rPr>
+              <w:t xml:space="preserve"> </w:t>
+            </w:r>
+            <w:r>
+              <w:rPr>
+                <w:rStyle w:val="a4"/>
+                <w:noProof/>
+              </w:rPr>
+              <w:t>Работа с записями</w:t>
+            </w:r>
+            <w:r>
+              <w:rPr>
+                <w:noProof/>
+                <w:webHidden/>
+              </w:rPr>
+              <w:tab/>
+            </w:r>
+            <w:r>
+              <w:rPr>
+                <w:noProof/>
+                <w:webHidden/>
+              </w:rPr>
+              <w:fldChar w:fldCharType="begin"/>
+            </w:r>
+            <w:r>
+              <w:rPr>
+                <w:noProof/>
+                <w:webHidden/>
+              </w:rPr>
+              <w:instrText xml:space="preserve"> PAGEREF _Toc104364239 \h </w:instrText>
+            </w:r>
+            <w:r>
+              <w:rPr>
+                <w:noProof/>
+                <w:webHidden/>
+              </w:rPr>
+            </w:r>
+            <w:r>
+              <w:rPr>
+                <w:noProof/>
+                <w:webHidden/>
+              </w:rPr>
+              <w:fldChar w:fldCharType="separate"/>
+            </w:r>
+            <w:r>
+              <w:rPr>
+                <w:noProof/>
+                <w:webHidden/>
+              </w:rPr>
+              <w:t>5</w:t>
+            </w:r>
+            <w:r>
+              <w:rPr>
+                <w:noProof/>
+                <w:webHidden/>
+              </w:rPr>
+              <w:fldChar w:fldCharType="end"/>
+            </w:r>
+          </w:hyperlink>
+        </w:p>
+        <w:p>
+          <w:pPr>
+            <w:pStyle w:val="21"/>
+            <w:tabs>
+              <w:tab w:val="left" w:pos="1540"/>
+            </w:tabs>
+            <w:rPr>
+              <w:rFonts w:asciiTheme="minorHAnsi" w:eastAsiaTheme="minorEastAsia" w:hAnsiTheme="minorHAnsi"/>
+              <w:noProof/>
+              <w:sz w:val="22"/>
+              <w:lang w:eastAsia="ru-RU"/>
+            </w:rPr>
+          </w:pPr>
+          <w:hyperlink w:anchor="_Toc104364240" w:history="1">
+            <w:r>
+              <w:rPr>
+                <w:rStyle w:val="a4"/>
+                <w:noProof/>
+              </w:rPr>
+              <w:t>3.3.</w:t>
+            </w:r>
+            <w:r>
+              <w:rPr>
+                <w:rFonts w:asciiTheme="minorHAnsi" w:eastAsiaTheme="minorEastAsia" w:hAnsiTheme="minorHAnsi"/>
+                <w:noProof/>
+                <w:sz w:val="22"/>
+                <w:lang w:eastAsia="ru-RU"/>
+              </w:rPr>
+              <w:t xml:space="preserve"> </w:t>
+            </w:r>
+            <w:r>
+              <w:rPr>
+                <w:rStyle w:val="a4"/>
+                <w:noProof/>
+              </w:rPr>
+              <w:t>Работа с записями на странице «Дисциплины класса»</w:t>
+            </w:r>
+            <w:r>
+              <w:rPr>
+                <w:noProof/>
+                <w:webHidden/>
+              </w:rPr>
+              <w:tab/>
+            </w:r>
+            <w:r>
+              <w:rPr>
+                <w:noProof/>
+                <w:webHidden/>
+              </w:rPr>
+              <w:fldChar w:fldCharType="begin"/>
+            </w:r>
+            <w:r>
+              <w:rPr>
+                <w:noProof/>
+                <w:webHidden/>
+              </w:rPr>
+              <w:instrText xml:space="preserve"> PAGEREF _Toc104364240 \h </w:instrText>
+            </w:r>
+            <w:r>
+              <w:rPr>
+                <w:noProof/>
+                <w:webHidden/>
+              </w:rPr>
+            </w:r>
+            <w:r>
+              <w:rPr>
+                <w:noProof/>
+                <w:webHidden/>
+              </w:rPr>
+              <w:fldChar w:fldCharType="separate"/>
+            </w:r>
+            <w:r>
+              <w:rPr>
+                <w:noProof/>
+                <w:webHidden/>
+              </w:rPr>
+              <w:t>7</w:t>
+            </w:r>
+            <w:r>
+              <w:rPr>
+                <w:noProof/>
+                <w:webHidden/>
+              </w:rPr>
+              <w:fldChar w:fldCharType="end"/>
+            </w:r>
+          </w:hyperlink>
+        </w:p>
+        <w:p>
+          <w:pPr>
+            <w:pStyle w:val="21"/>
+            <w:tabs>
+              <w:tab w:val="left" w:pos="1540"/>
+            </w:tabs>
+            <w:rPr>
+              <w:rFonts w:asciiTheme="minorHAnsi" w:eastAsiaTheme="minorEastAsia" w:hAnsiTheme="minorHAnsi"/>
+              <w:noProof/>
+              <w:sz w:val="22"/>
+              <w:lang w:eastAsia="ru-RU"/>
+            </w:rPr>
+          </w:pPr>
+          <w:hyperlink w:anchor="_Toc104364241" w:history="1">
+            <w:r>
+              <w:rPr>
+                <w:rStyle w:val="a4"/>
+                <w:noProof/>
+              </w:rPr>
+              <w:t>3.4.</w:t>
+            </w:r>
+            <w:r>
+              <w:rPr>
+                <w:rFonts w:asciiTheme="minorHAnsi" w:eastAsiaTheme="minorEastAsia" w:hAnsiTheme="minorHAnsi"/>
+                <w:noProof/>
+                <w:sz w:val="22"/>
+                <w:lang w:eastAsia="ru-RU"/>
+              </w:rPr>
+              <w:t xml:space="preserve"> </w:t>
+            </w:r>
+            <w:r>
+              <w:rPr>
+                <w:rStyle w:val="a4"/>
+                <w:noProof/>
+              </w:rPr>
+              <w:t>Составление расписания</w:t>
+            </w:r>
+            <w:r>
+              <w:rPr>
+                <w:noProof/>
+                <w:webHidden/>
+              </w:rPr>
+              <w:tab/>
+            </w:r>
+            <w:r>
+              <w:rPr>
+                <w:noProof/>
+                <w:webHidden/>
+              </w:rPr>
+              <w:fldChar w:fldCharType="begin"/>
+            </w:r>
+            <w:r>
+              <w:rPr>
+                <w:noProof/>
+                <w:webHidden/>
+              </w:rPr>
+              <w:instrText xml:space="preserve"> PAGEREF _Toc104364241 \h </w:instrText>
+            </w:r>
+            <w:r>
+              <w:rPr>
+                <w:noProof/>
+                <w:webHidden/>
+              </w:rPr>
+            </w:r>
+            <w:r>
+              <w:rPr>
+                <w:noProof/>
+                <w:webHidden/>
+              </w:rPr>
+              <w:fldChar w:fldCharType="separate"/>
+            </w:r>
+            <w:r>
+              <w:rPr>
+                <w:noProof/>
+                <w:webHidden/>
+              </w:rPr>
+              <w:t>8</w:t>
+            </w:r>
+            <w:r>
+              <w:rPr>
+                <w:noProof/>
+                <w:webHidden/>
+              </w:rPr>
+              <w:fldChar w:fldCharType="end"/>
+            </w:r>
+          </w:hyperlink>
+        </w:p>
+        <w:p>
+          <w:pPr>
+            <w:pStyle w:val="21"/>
+            <w:tabs>
+              <w:tab w:val="left" w:pos="1540"/>
+            </w:tabs>
+            <w:rPr>
+              <w:rFonts w:asciiTheme="minorHAnsi" w:eastAsiaTheme="minorEastAsia" w:hAnsiTheme="minorHAnsi"/>
+              <w:noProof/>
+              <w:sz w:val="22"/>
+              <w:lang w:eastAsia="ru-RU"/>
+            </w:rPr>
+          </w:pPr>
+          <w:hyperlink w:anchor="_Toc104364242" w:history="1">
+            <w:r>
+              <w:rPr>
+                <w:rStyle w:val="a4"/>
+                <w:noProof/>
+              </w:rPr>
+              <w:t>3.5.</w:t>
+            </w:r>
+            <w:r>
+              <w:rPr>
+                <w:rFonts w:asciiTheme="minorHAnsi" w:eastAsiaTheme="minorEastAsia" w:hAnsiTheme="minorHAnsi"/>
+                <w:noProof/>
+                <w:sz w:val="22"/>
+                <w:lang w:eastAsia="ru-RU"/>
+              </w:rPr>
+              <w:t xml:space="preserve"> </w:t>
+            </w:r>
+            <w:r>
+              <w:rPr>
+                <w:rStyle w:val="a4"/>
+                <w:noProof/>
+              </w:rPr>
+              <w:t>Экспортирование расписания и формирование отчета</w:t>
+            </w:r>
+            <w:r>
+              <w:rPr>
+                <w:noProof/>
+                <w:webHidden/>
+              </w:rPr>
+              <w:tab/>
+            </w:r>
+            <w:r>
+              <w:rPr>
+                <w:noProof/>
+                <w:webHidden/>
+              </w:rPr>
+              <w:fldChar w:fldCharType="begin"/>
+            </w:r>
+            <w:r>
+              <w:rPr>
+                <w:noProof/>
+                <w:webHidden/>
+              </w:rPr>
+              <w:instrText xml:space="preserve"> PAGEREF _Toc104364242 \h </w:instrText>
+            </w:r>
+            <w:r>
+              <w:rPr>
+                <w:noProof/>
+                <w:webHidden/>
+              </w:rPr>
+            </w:r>
+            <w:r>
+              <w:rPr>
+                <w:noProof/>
+                <w:webHidden/>
+              </w:rPr>
+              <w:fldChar w:fldCharType="separate"/>
+            </w:r>
+            <w:r>
+              <w:rPr>
+                <w:noProof/>
+                <w:webHidden/>
+              </w:rPr>
+              <w:t>10</w:t>
+            </w:r>
+            <w:r>
+              <w:rPr>
+                <w:noProof/>
+                <w:webHidden/>
+              </w:rPr>
+              <w:fldChar w:fldCharType="end"/>
+            </w:r>
+          </w:hyperlink>
+        </w:p>
+        <w:p>
+          <w:pPr>
+            <w:pStyle w:val="21"/>
+            <w:tabs>
+              <w:tab w:val="left" w:pos="1540"/>
+            </w:tabs>
+            <w:rPr>
+              <w:rFonts w:asciiTheme="minorHAnsi" w:eastAsiaTheme="minorEastAsia" w:hAnsiTheme="minorHAnsi"/>
+              <w:noProof/>
+              <w:sz w:val="22"/>
+              <w:lang w:eastAsia="ru-RU"/>
+            </w:rPr>
+          </w:pPr>
+          <w:hyperlink w:anchor="_Toc104364243" w:history="1">
+            <w:r>
+              <w:rPr>
+                <w:rStyle w:val="a4"/>
+                <w:noProof/>
+              </w:rPr>
+              <w:t>3.6.</w:t>
+            </w:r>
+            <w:r>
+              <w:rPr>
+                <w:rFonts w:asciiTheme="minorHAnsi" w:eastAsiaTheme="minorEastAsia" w:hAnsiTheme="minorHAnsi"/>
+                <w:noProof/>
+                <w:sz w:val="22"/>
+                <w:lang w:eastAsia="ru-RU"/>
+              </w:rPr>
+              <w:t xml:space="preserve"> </w:t>
+            </w:r>
+            <w:r>
+              <w:rPr>
+                <w:rStyle w:val="a4"/>
+                <w:noProof/>
+              </w:rPr>
+              <w:t>Защита программы от несанкционированного доступа</w:t>
+            </w:r>
+            <w:r>
+              <w:rPr>
+                <w:noProof/>
+                <w:webHidden/>
+              </w:rPr>
+              <w:tab/>
+            </w:r>
+            <w:r>
+              <w:rPr>
+                <w:noProof/>
+                <w:webHidden/>
+              </w:rPr>
+              <w:fldChar w:fldCharType="begin"/>
+            </w:r>
+            <w:r>
+              <w:rPr>
+                <w:noProof/>
+                <w:webHidden/>
+              </w:rPr>
+              <w:instrText xml:space="preserve"> PAGEREF _Toc104364243 \h </w:instrText>
+            </w:r>
+            <w:r>
+              <w:rPr>
+                <w:noProof/>
+                <w:webHidden/>
+              </w:rPr>
+            </w:r>
+            <w:r>
+              <w:rPr>
+                <w:noProof/>
+                <w:webHidden/>
+              </w:rPr>
+              <w:fldChar w:fldCharType="separate"/>
+            </w:r>
+            <w:r>
+              <w:rPr>
+                <w:noProof/>
+                <w:webHidden/>
+              </w:rPr>
+              <w:t>11</w:t>
             </w:r>
             <w:r>
               <w:rPr>
@@ -766,7 +1319,6 @@
               <w:tab w:val="left" w:pos="1320"/>
               <w:tab w:val="right" w:leader="dot" w:pos="9345"/>
             </w:tabs>
-            <w:jc w:val="left"/>
             <w:rPr>
               <w:rFonts w:asciiTheme="minorHAnsi" w:eastAsiaTheme="minorEastAsia" w:hAnsiTheme="minorHAnsi"/>
               <w:noProof/>
@@ -774,7 +1326,7 @@
               <w:lang w:eastAsia="ru-RU"/>
             </w:rPr>
           </w:pPr>
-          <w:hyperlink w:anchor="_Toc104244184" w:history="1">
+          <w:hyperlink w:anchor="_Toc104364244" w:history="1">
             <w:r>
               <w:rPr>
                 <w:rStyle w:val="a4"/>
@@ -817,7 +1369,7 @@
                 <w:noProof/>
                 <w:webHidden/>
               </w:rPr>
-              <w:instrText xml:space="preserve"> PAGEREF _Toc104244184 \h </w:instrText>
+              <w:instrText xml:space="preserve"> PAGEREF _Toc104364244 \h </w:instrText>
             </w:r>
             <w:r>
               <w:rPr>
@@ -837,7 +1389,7 @@
                 <w:noProof/>
                 <w:webHidden/>
               </w:rPr>
-              <w:t>5</w:t>
+              <w:t>12</w:t>
             </w:r>
             <w:r>
               <w:rPr>
@@ -881,7 +1433,7 @@
         </w:numPr>
         <w:ind w:left="0" w:firstLine="0"/>
       </w:pPr>
-      <w:bookmarkStart w:id="1" w:name="_Toc104244177"/>
+      <w:bookmarkStart w:id="1" w:name="_Toc104364231"/>
       <w:r>
         <w:lastRenderedPageBreak/>
         <w:t>НАЗНАЧЕНИЕ ПРОГРАММЫ</w:t>
@@ -897,7 +1449,7 @@
         </w:numPr>
         <w:ind w:left="0" w:firstLine="709"/>
       </w:pPr>
-      <w:bookmarkStart w:id="2" w:name="_Toc104244178"/>
+      <w:bookmarkStart w:id="2" w:name="_Toc104364232"/>
       <w:r>
         <w:t>Назначение программы</w:t>
       </w:r>
@@ -986,7 +1538,7 @@
         </w:numPr>
         <w:ind w:left="0" w:firstLine="709"/>
       </w:pPr>
-      <w:bookmarkStart w:id="3" w:name="_Toc104244179"/>
+      <w:bookmarkStart w:id="3" w:name="_Toc104364233"/>
       <w:r>
         <w:t>Описание функций программы</w:t>
       </w:r>
@@ -1125,7 +1677,7 @@
         </w:numPr>
         <w:ind w:left="0" w:firstLine="0"/>
       </w:pPr>
-      <w:bookmarkStart w:id="4" w:name="_Toc104244180"/>
+      <w:bookmarkStart w:id="4" w:name="_Toc104364234"/>
       <w:r>
         <w:t>УСЛОВИЯ ВЫПОЛНЕНИЯ ПРОГРАММЫ</w:t>
       </w:r>
@@ -1140,7 +1692,7 @@
         </w:numPr>
         <w:ind w:left="0" w:firstLine="709"/>
       </w:pPr>
-      <w:bookmarkStart w:id="5" w:name="_Toc104244181"/>
+      <w:bookmarkStart w:id="5" w:name="_Toc104364235"/>
       <w:r>
         <w:t>Требования к техническим (аппаратным) средствам</w:t>
       </w:r>
@@ -1399,7 +1951,7 @@
         </w:numPr>
         <w:ind w:left="0" w:firstLine="709"/>
       </w:pPr>
-      <w:bookmarkStart w:id="6" w:name="_Toc104244182"/>
+      <w:bookmarkStart w:id="6" w:name="_Toc104364236"/>
       <w:r>
         <w:t>Требования к программной среде</w:t>
       </w:r>
@@ -1653,7 +2205,7 @@
         </w:numPr>
         <w:ind w:left="0" w:firstLine="0"/>
       </w:pPr>
-      <w:bookmarkStart w:id="7" w:name="_Toc104244183"/>
+      <w:bookmarkStart w:id="7" w:name="_Toc104364237"/>
       <w:r>
         <w:t>ВЫПОЛНЕНИЕ ПРОГРАММЫ</w:t>
       </w:r>
@@ -1668,9 +2220,11 @@
         </w:numPr>
         <w:ind w:left="0" w:firstLine="709"/>
       </w:pPr>
+      <w:bookmarkStart w:id="8" w:name="_Toc104364238"/>
       <w:r>
         <w:t>Запуск программы</w:t>
       </w:r>
+      <w:bookmarkEnd w:id="8"/>
     </w:p>
     <w:p>
       <w:r>
@@ -1783,9 +2337,11 @@
         </w:numPr>
         <w:ind w:left="0" w:firstLine="709"/>
       </w:pPr>
+      <w:bookmarkStart w:id="9" w:name="_Toc104364239"/>
       <w:r>
         <w:t>Работа с записями</w:t>
       </w:r>
+      <w:bookmarkEnd w:id="9"/>
     </w:p>
     <w:p>
       <w:r>
@@ -2079,10 +2635,12 @@
         </w:numPr>
         <w:ind w:left="0" w:firstLine="709"/>
       </w:pPr>
+      <w:bookmarkStart w:id="10" w:name="_Toc104364240"/>
       <w:r>
         <w:lastRenderedPageBreak/>
         <w:t>Работа с записями на странице «Дисциплины класса»</w:t>
       </w:r>
+      <w:bookmarkEnd w:id="10"/>
     </w:p>
     <w:p>
       <w:r>
@@ -2269,9 +2827,11 @@
         </w:numPr>
         <w:ind w:left="0" w:firstLine="709"/>
       </w:pPr>
+      <w:bookmarkStart w:id="11" w:name="_Toc104364241"/>
       <w:r>
         <w:t>Составление расписания</w:t>
       </w:r>
+      <w:bookmarkEnd w:id="11"/>
     </w:p>
     <w:p>
       <w:r>
@@ -2349,7 +2909,13 @@
     </w:p>
     <w:p>
       <w:r>
-        <w:t xml:space="preserve">Для редактирования расписания необходимо нажать ЛКМ по пересечению класса и дня недели. </w:t>
+        <w:t xml:space="preserve">Для редактирования расписания необходимо нажать </w:t>
+      </w:r>
+      <w:r>
+        <w:t>левую кнопку мыши</w:t>
+      </w:r>
+      <w:r>
+        <w:t xml:space="preserve"> по пересечению класса и дня недели. </w:t>
       </w:r>
     </w:p>
     <w:p>
@@ -2415,22 +2981,13 @@
         <w:jc w:val="center"/>
       </w:pPr>
       <w:r>
-        <w:t xml:space="preserve">Рисунок 9 – Область для редактирования расписания </w:t>
-      </w:r>
-      <w:r>
-        <w:t>класса 1Б на пятницу 02.09.2022</w:t>
+        <w:t>Рисунок 9 – Область для редактирования расписания класса 1Б на пятницу 02.09.2022</w:t>
       </w:r>
     </w:p>
     <w:p>
       <w:r>
         <w:lastRenderedPageBreak/>
-        <w:t>Например, чтобы отредактировать расписание класса 1Б на пятницу 02.09.2022, необходимо нажать на пересечение,</w:t>
-      </w:r>
-      <w:r>
-        <w:t xml:space="preserve"> как показано выше </w:t>
-      </w:r>
-      <w:r>
-        <w:t>на рисунке 9.</w:t>
+        <w:t>Например, чтобы отредактировать расписание класса 1Б на пятницу 02.09.2022, необходимо нажать на пересечение, как показано выше на рисунке 9.</w:t>
       </w:r>
     </w:p>
     <w:p>
@@ -2549,13 +3106,7 @@
         <w:jc w:val="center"/>
       </w:pPr>
       <w:r>
-        <w:t xml:space="preserve">Рисунок 10 – </w:t>
-      </w:r>
-      <w:r>
-        <w:t>Заполненная ф</w:t>
-      </w:r>
-      <w:r>
-        <w:t>орма редактирования расписания</w:t>
+        <w:t>Рисунок 10 – Заполненная форма редактирования расписания</w:t>
       </w:r>
     </w:p>
     <w:p>
@@ -2631,11 +3182,22 @@
         </w:numPr>
         <w:ind w:left="0" w:firstLine="709"/>
       </w:pPr>
+      <w:bookmarkStart w:id="12" w:name="_Toc104364242"/>
       <w:r>
         <w:t>Экспортирование расписания и формирование отчета</w:t>
       </w:r>
-    </w:p>
-    <w:p>
+      <w:bookmarkEnd w:id="12"/>
+    </w:p>
+    <w:p>
+      <w:r>
+        <w:t>Перед началом экспортирования расписания и формирования необходимо составить расписание</w:t>
+      </w:r>
+      <w:r>
+        <w:t>.</w:t>
+      </w:r>
+      <w:r>
+        <w:t xml:space="preserve"> </w:t>
+      </w:r>
       <w:r>
         <w:t>Для экспортирования расписания необходимо</w:t>
       </w:r>
@@ -2700,13 +3262,7 @@
     </w:p>
     <w:p>
       <w:r>
-        <w:t>Для экспортирования расписания необходимо</w:t>
-      </w:r>
-      <w:r>
-        <w:t>, указать диапазон даты экспортирования и</w:t>
-      </w:r>
-      <w:r>
-        <w:t xml:space="preserve"> нажать на кнопку «Экспортирования» в блоке «Экспортирование расписания».</w:t>
+        <w:t>Для экспортирования расписания необходимо, указать диапазон даты экспортирования и нажать на кнопку «Экспортирования» в блоке «Экспортирование расписания».</w:t>
       </w:r>
       <w:r>
         <w:t xml:space="preserve"> Спустя некоторое время откроется </w:t>
@@ -2721,6 +3277,7 @@
         <w:t>-</w:t>
       </w:r>
       <w:r>
+        <w:lastRenderedPageBreak/>
         <w:t>документ с расписанием за выбранный промежуток времени, как показано на рисунке 14.</w:t>
       </w:r>
     </w:p>
@@ -2733,7 +3290,6 @@
         <w:rPr>
           <w:noProof/>
         </w:rPr>
-        <w:lastRenderedPageBreak/>
         <w:drawing>
           <wp:inline distT="0" distB="0" distL="0" distR="0" wp14:anchorId="78AEEC7E" wp14:editId="25238961">
             <wp:extent cx="3960000" cy="2218108"/>
@@ -2902,9 +3458,11 @@
         </w:numPr>
         <w:ind w:left="0" w:firstLine="709"/>
       </w:pPr>
+      <w:bookmarkStart w:id="13" w:name="_Toc104364243"/>
       <w:r>
         <w:t>Защита программы от несанкционированного доступа</w:t>
       </w:r>
+      <w:bookmarkEnd w:id="13"/>
     </w:p>
     <w:p>
       <w:r>
@@ -2913,27 +3471,134 @@
       <w:r>
         <w:t>«Пароль» необходимо заполнить поля для ввода «</w:t>
       </w:r>
-    </w:p>
-    <w:p>
-      <w:pPr>
+      <w:r>
+        <w:t xml:space="preserve">Введите новый пароль» и </w:t>
+      </w:r>
+      <w:r>
+        <w:lastRenderedPageBreak/>
+        <w:t>«Повторите пароль»</w:t>
+      </w:r>
+      <w:r>
+        <w:t>, как показано на рисунке 16. Далее нажимаем на кнопку «Установить пароль».</w:t>
+      </w:r>
+      <w:r>
+        <w:t xml:space="preserve"> Пароль установлен.</w:t>
+      </w:r>
+    </w:p>
+    <w:p>
+      <w:pPr>
+        <w:ind w:firstLine="0"/>
         <w:jc w:val="center"/>
       </w:pPr>
-      <w:bookmarkStart w:id="8" w:name="_GoBack"/>
-      <w:bookmarkEnd w:id="8"/>
-    </w:p>
-    <w:p>
-      <w:pPr>
+      <w:r>
+        <w:rPr>
+          <w:noProof/>
+        </w:rPr>
+        <w:drawing>
+          <wp:inline distT="0" distB="0" distL="0" distR="0" wp14:anchorId="4FD1301C" wp14:editId="299D49A2">
+            <wp:extent cx="3960000" cy="2415790"/>
+            <wp:effectExtent l="0" t="0" r="2540" b="3810"/>
+            <wp:docPr id="9" name="Рисунок 9"/>
+            <wp:cNvGraphicFramePr>
+              <a:graphicFrameLocks xmlns:a="http://schemas.openxmlformats.org/drawingml/2006/main" noChangeAspect="1"/>
+            </wp:cNvGraphicFramePr>
+            <a:graphic xmlns:a="http://schemas.openxmlformats.org/drawingml/2006/main">
+              <a:graphicData uri="http://schemas.openxmlformats.org/drawingml/2006/picture">
+                <pic:pic xmlns:pic="http://schemas.openxmlformats.org/drawingml/2006/picture">
+                  <pic:nvPicPr>
+                    <pic:cNvPr id="1" name=""/>
+                    <pic:cNvPicPr/>
+                  </pic:nvPicPr>
+                  <pic:blipFill>
+                    <a:blip r:embed="rId23"/>
+                    <a:stretch>
+                      <a:fillRect/>
+                    </a:stretch>
+                  </pic:blipFill>
+                  <pic:spPr>
+                    <a:xfrm>
+                      <a:off x="0" y="0"/>
+                      <a:ext cx="3960000" cy="2415790"/>
+                    </a:xfrm>
+                    <a:prstGeom prst="rect">
+                      <a:avLst/>
+                    </a:prstGeom>
+                  </pic:spPr>
+                </pic:pic>
+              </a:graphicData>
+            </a:graphic>
+          </wp:inline>
+        </w:drawing>
+      </w:r>
+    </w:p>
+    <w:p>
+      <w:pPr>
+        <w:ind w:firstLine="0"/>
         <w:jc w:val="center"/>
       </w:pPr>
       <w:r>
-        <w:lastRenderedPageBreak/>
         <w:t>Рисунок 16 – Страница «Настройки» с заполненным паролем для авторизации в блоке «Пароль»</w:t>
       </w:r>
     </w:p>
     <w:p>
-      <w:pPr>
+      <w:r>
+        <w:t>Теперь при запуске программы необходимо будет авторизоваться. На рисунке 17 показа форма для авторизации.</w:t>
+      </w:r>
+    </w:p>
+    <w:p>
+      <w:pPr>
+        <w:ind w:firstLine="0"/>
         <w:jc w:val="center"/>
       </w:pPr>
+      <w:r>
+        <w:rPr>
+          <w:noProof/>
+        </w:rPr>
+        <w:drawing>
+          <wp:inline distT="0" distB="0" distL="0" distR="0" wp14:anchorId="028F2DA4" wp14:editId="4CC683B8">
+            <wp:extent cx="4387400" cy="2676525"/>
+            <wp:effectExtent l="0" t="0" r="0" b="0"/>
+            <wp:docPr id="17" name="Рисунок 17"/>
+            <wp:cNvGraphicFramePr>
+              <a:graphicFrameLocks xmlns:a="http://schemas.openxmlformats.org/drawingml/2006/main" noChangeAspect="1"/>
+            </wp:cNvGraphicFramePr>
+            <a:graphic xmlns:a="http://schemas.openxmlformats.org/drawingml/2006/main">
+              <a:graphicData uri="http://schemas.openxmlformats.org/drawingml/2006/picture">
+                <pic:pic xmlns:pic="http://schemas.openxmlformats.org/drawingml/2006/picture">
+                  <pic:nvPicPr>
+                    <pic:cNvPr id="1" name=""/>
+                    <pic:cNvPicPr/>
+                  </pic:nvPicPr>
+                  <pic:blipFill>
+                    <a:blip r:embed="rId24"/>
+                    <a:stretch>
+                      <a:fillRect/>
+                    </a:stretch>
+                  </pic:blipFill>
+                  <pic:spPr>
+                    <a:xfrm>
+                      <a:off x="0" y="0"/>
+                      <a:ext cx="4396102" cy="2681834"/>
+                    </a:xfrm>
+                    <a:prstGeom prst="rect">
+                      <a:avLst/>
+                    </a:prstGeom>
+                  </pic:spPr>
+                </pic:pic>
+              </a:graphicData>
+            </a:graphic>
+          </wp:inline>
+        </w:drawing>
+      </w:r>
+    </w:p>
+    <w:p>
+      <w:pPr>
+        <w:ind w:firstLine="0"/>
+        <w:jc w:val="center"/>
+      </w:pPr>
+      <w:r>
+        <w:t>Рисунок 17 – Форма авторизации</w:t>
+      </w:r>
     </w:p>
     <w:p>
       <w:pPr>
@@ -2944,11 +3609,13 @@
         </w:numPr>
         <w:ind w:left="0" w:firstLine="0"/>
       </w:pPr>
-      <w:bookmarkStart w:id="9" w:name="_Toc104244184"/>
+      <w:bookmarkStart w:id="14" w:name="_Toc104364244"/>
       <w:r>
         <w:t>СООБЩЕНИЯ ОПЕРАТОРУ</w:t>
       </w:r>
-      <w:bookmarkEnd w:id="9"/>
+      <w:bookmarkStart w:id="15" w:name="_GoBack"/>
+      <w:bookmarkEnd w:id="14"/>
+      <w:bookmarkEnd w:id="15"/>
     </w:p>
     <w:p>
       <w:r>
@@ -2957,8 +3624,8 @@
     </w:p>
     <w:p/>
     <w:sectPr>
-      <w:headerReference w:type="default" r:id="rId23"/>
-      <w:headerReference w:type="first" r:id="rId24"/>
+      <w:headerReference w:type="default" r:id="rId25"/>
+      <w:headerReference w:type="first" r:id="rId26"/>
       <w:pgSz w:w="11906" w:h="16838"/>
       <w:pgMar w:top="1134" w:right="850" w:bottom="1134" w:left="1701" w:header="708" w:footer="708" w:gutter="0"/>
       <w:cols w:space="708"/>
@@ -5092,7 +5759,7 @@
 </file>
 
 <file path=customXml/itemProps1.xml><?xml version="1.0" encoding="utf-8"?>
-<ds:datastoreItem xmlns:ds="http://schemas.openxmlformats.org/officeDocument/2006/customXml" ds:itemID="{AC7F98B3-27AB-4EC4-809F-37DB37964194}">
+<ds:datastoreItem xmlns:ds="http://schemas.openxmlformats.org/officeDocument/2006/customXml" ds:itemID="{8BED08CC-C438-42A1-9D75-5A6E9AEA8F68}">
   <ds:schemaRefs>
     <ds:schemaRef ds:uri="http://schemas.openxmlformats.org/officeDocument/2006/bibliography"/>
   </ds:schemaRefs>

</xml_diff>

<commit_message>
Updated library and messages, Completed user manual
</commit_message>
<xml_diff>
--- a/Documents/(Приложение В) Руководство оператора.docx
+++ b/Documents/(Приложение В) Руководство оператора.docx
@@ -77,15 +77,7 @@
           <w:rFonts w:cs="Times New Roman"/>
           <w:szCs w:val="28"/>
         </w:rPr>
-        <w:t xml:space="preserve">Руководство оператора состоит из 4 частей. Объем документа – </w:t>
-      </w:r>
-      <w:r>
-        <w:rPr>
-          <w:rFonts w:cs="Times New Roman"/>
-          <w:szCs w:val="28"/>
-          <w:highlight w:val="yellow"/>
-        </w:rPr>
-        <w:t>16</w:t>
+        <w:t>Руководство оператора состоит из 4 частей. Объем документа – 16</w:t>
       </w:r>
       <w:r>
         <w:rPr>
@@ -105,6 +97,7 @@
           <w:szCs w:val="28"/>
         </w:rPr>
       </w:pPr>
+      <w:bookmarkStart w:id="1" w:name="_GoBack"/>
       <w:r>
         <w:rPr>
           <w:rFonts w:cs="Times New Roman"/>
@@ -113,6 +106,7 @@
         <w:br w:type="page"/>
       </w:r>
     </w:p>
+    <w:bookmarkEnd w:id="1" w:displacedByCustomXml="next"/>
     <w:sdt>
       <w:sdtPr>
         <w:rPr>
@@ -1433,12 +1427,12 @@
         </w:numPr>
         <w:ind w:left="0" w:firstLine="0"/>
       </w:pPr>
-      <w:bookmarkStart w:id="1" w:name="_Toc104364231"/>
+      <w:bookmarkStart w:id="2" w:name="_Toc104364231"/>
       <w:r>
         <w:lastRenderedPageBreak/>
         <w:t>НАЗНАЧЕНИЕ ПРОГРАММЫ</w:t>
       </w:r>
-      <w:bookmarkEnd w:id="1"/>
+      <w:bookmarkEnd w:id="2"/>
     </w:p>
     <w:p>
       <w:pPr>
@@ -1449,11 +1443,11 @@
         </w:numPr>
         <w:ind w:left="0" w:firstLine="709"/>
       </w:pPr>
-      <w:bookmarkStart w:id="2" w:name="_Toc104364232"/>
+      <w:bookmarkStart w:id="3" w:name="_Toc104364232"/>
       <w:r>
         <w:t>Назначение программы</w:t>
       </w:r>
-      <w:bookmarkEnd w:id="2"/>
+      <w:bookmarkEnd w:id="3"/>
     </w:p>
     <w:p>
       <w:r>
@@ -1538,11 +1532,11 @@
         </w:numPr>
         <w:ind w:left="0" w:firstLine="709"/>
       </w:pPr>
-      <w:bookmarkStart w:id="3" w:name="_Toc104364233"/>
+      <w:bookmarkStart w:id="4" w:name="_Toc104364233"/>
       <w:r>
         <w:t>Описание функций программы</w:t>
       </w:r>
-      <w:bookmarkEnd w:id="3"/>
+      <w:bookmarkEnd w:id="4"/>
     </w:p>
     <w:p>
       <w:r>
@@ -1677,11 +1671,11 @@
         </w:numPr>
         <w:ind w:left="0" w:firstLine="0"/>
       </w:pPr>
-      <w:bookmarkStart w:id="4" w:name="_Toc104364234"/>
+      <w:bookmarkStart w:id="5" w:name="_Toc104364234"/>
       <w:r>
         <w:t>УСЛОВИЯ ВЫПОЛНЕНИЯ ПРОГРАММЫ</w:t>
       </w:r>
-      <w:bookmarkEnd w:id="4"/>
+      <w:bookmarkEnd w:id="5"/>
     </w:p>
     <w:p>
       <w:pPr>
@@ -1692,11 +1686,11 @@
         </w:numPr>
         <w:ind w:left="0" w:firstLine="709"/>
       </w:pPr>
-      <w:bookmarkStart w:id="5" w:name="_Toc104364235"/>
+      <w:bookmarkStart w:id="6" w:name="_Toc104364235"/>
       <w:r>
         <w:t>Требования к техническим (аппаратным) средствам</w:t>
       </w:r>
-      <w:bookmarkEnd w:id="5"/>
+      <w:bookmarkEnd w:id="6"/>
     </w:p>
     <w:p>
       <w:r>
@@ -1951,11 +1945,11 @@
         </w:numPr>
         <w:ind w:left="0" w:firstLine="709"/>
       </w:pPr>
-      <w:bookmarkStart w:id="6" w:name="_Toc104364236"/>
+      <w:bookmarkStart w:id="7" w:name="_Toc104364236"/>
       <w:r>
         <w:t>Требования к программной среде</w:t>
       </w:r>
-      <w:bookmarkEnd w:id="6"/>
+      <w:bookmarkEnd w:id="7"/>
     </w:p>
     <w:p>
       <w:r>
@@ -2205,11 +2199,11 @@
         </w:numPr>
         <w:ind w:left="0" w:firstLine="0"/>
       </w:pPr>
-      <w:bookmarkStart w:id="7" w:name="_Toc104364237"/>
+      <w:bookmarkStart w:id="8" w:name="_Toc104364237"/>
       <w:r>
         <w:t>ВЫПОЛНЕНИЕ ПРОГРАММЫ</w:t>
       </w:r>
-      <w:bookmarkEnd w:id="7"/>
+      <w:bookmarkEnd w:id="8"/>
     </w:p>
     <w:p>
       <w:pPr>
@@ -2220,11 +2214,11 @@
         </w:numPr>
         <w:ind w:left="0" w:firstLine="709"/>
       </w:pPr>
-      <w:bookmarkStart w:id="8" w:name="_Toc104364238"/>
+      <w:bookmarkStart w:id="9" w:name="_Toc104364238"/>
       <w:r>
         <w:t>Запуск программы</w:t>
       </w:r>
-      <w:bookmarkEnd w:id="8"/>
+      <w:bookmarkEnd w:id="9"/>
     </w:p>
     <w:p>
       <w:r>
@@ -2337,11 +2331,11 @@
         </w:numPr>
         <w:ind w:left="0" w:firstLine="709"/>
       </w:pPr>
-      <w:bookmarkStart w:id="9" w:name="_Toc104364239"/>
+      <w:bookmarkStart w:id="10" w:name="_Toc104364239"/>
       <w:r>
         <w:t>Работа с записями</w:t>
       </w:r>
-      <w:bookmarkEnd w:id="9"/>
+      <w:bookmarkEnd w:id="10"/>
     </w:p>
     <w:p>
       <w:r>
@@ -2635,12 +2629,12 @@
         </w:numPr>
         <w:ind w:left="0" w:firstLine="709"/>
       </w:pPr>
-      <w:bookmarkStart w:id="10" w:name="_Toc104364240"/>
+      <w:bookmarkStart w:id="11" w:name="_Toc104364240"/>
       <w:r>
         <w:lastRenderedPageBreak/>
         <w:t>Работа с записями на странице «Дисциплины класса»</w:t>
       </w:r>
-      <w:bookmarkEnd w:id="10"/>
+      <w:bookmarkEnd w:id="11"/>
     </w:p>
     <w:p>
       <w:r>
@@ -2827,11 +2821,11 @@
         </w:numPr>
         <w:ind w:left="0" w:firstLine="709"/>
       </w:pPr>
-      <w:bookmarkStart w:id="11" w:name="_Toc104364241"/>
+      <w:bookmarkStart w:id="12" w:name="_Toc104364241"/>
       <w:r>
         <w:t>Составление расписания</w:t>
       </w:r>
-      <w:bookmarkEnd w:id="11"/>
+      <w:bookmarkEnd w:id="12"/>
     </w:p>
     <w:p>
       <w:r>
@@ -3182,11 +3176,11 @@
         </w:numPr>
         <w:ind w:left="0" w:firstLine="709"/>
       </w:pPr>
-      <w:bookmarkStart w:id="12" w:name="_Toc104364242"/>
+      <w:bookmarkStart w:id="13" w:name="_Toc104364242"/>
       <w:r>
         <w:t>Экспортирование расписания и формирование отчета</w:t>
       </w:r>
-      <w:bookmarkEnd w:id="12"/>
+      <w:bookmarkEnd w:id="13"/>
     </w:p>
     <w:p>
       <w:r>
@@ -3458,11 +3452,11 @@
         </w:numPr>
         <w:ind w:left="0" w:firstLine="709"/>
       </w:pPr>
-      <w:bookmarkStart w:id="13" w:name="_Toc104364243"/>
+      <w:bookmarkStart w:id="14" w:name="_Toc104364243"/>
       <w:r>
         <w:t>Защита программы от несанкционированного доступа</w:t>
       </w:r>
-      <w:bookmarkEnd w:id="13"/>
+      <w:bookmarkEnd w:id="14"/>
     </w:p>
     <w:p>
       <w:r>
@@ -3547,8 +3541,6 @@
       <w:r>
         <w:t>на</w:t>
       </w:r>
-      <w:bookmarkStart w:id="14" w:name="_GoBack"/>
-      <w:bookmarkEnd w:id="14"/>
       <w:r>
         <w:t xml:space="preserve"> форма для авторизации.</w:t>
       </w:r>
@@ -3609,6 +3601,19 @@
       </w:r>
     </w:p>
     <w:p>
+      <w:r>
+        <w:t xml:space="preserve">Для удаления пароля необходимо ввести текущий пароль в поле «Введите старый пароль» и нажать кнопку «Сменить пароль», не заполняя остальные поля. Таким образом, пароль </w:t>
+      </w:r>
+      <w:proofErr w:type="gramStart"/>
+      <w:r>
+        <w:t>удалиться</w:t>
+      </w:r>
+      <w:proofErr w:type="gramEnd"/>
+      <w:r>
+        <w:t xml:space="preserve"> и форма авторизации не будет появляться при запуске программы.</w:t>
+      </w:r>
+    </w:p>
+    <w:p>
       <w:pPr>
         <w:pStyle w:val="1"/>
         <w:numPr>
@@ -3619,11 +3624,20 @@
       </w:pPr>
       <w:bookmarkStart w:id="15" w:name="_Toc104364244"/>
       <w:r>
+        <w:lastRenderedPageBreak/>
         <w:t>СООБЩЕНИЯ ОПЕРАТОРУ</w:t>
       </w:r>
       <w:bookmarkEnd w:id="15"/>
     </w:p>
     <w:p>
+      <w:pPr>
+        <w:pStyle w:val="2"/>
+        <w:numPr>
+          <w:ilvl w:val="0"/>
+          <w:numId w:val="11"/>
+        </w:numPr>
+        <w:ind w:left="0" w:firstLine="709"/>
+      </w:pPr>
       <w:r>
         <w:t xml:space="preserve">Ошибка </w:t>
       </w:r>
@@ -3631,15 +3645,869 @@
         <w:t>об отсутствующих файлах при запуске программы</w:t>
       </w:r>
     </w:p>
+    <w:p>
+      <w:r>
+        <w:t>Данная ошибка появляется в случае отсутствия каких-либо файлов для работы программы перед запуском приложения, как показано на рисунке 18.</w:t>
+      </w:r>
+    </w:p>
+    <w:p>
+      <w:pPr>
+        <w:ind w:firstLine="0"/>
+        <w:jc w:val="center"/>
+        <w:rPr>
+          <w:noProof/>
+        </w:rPr>
+      </w:pPr>
+      <w:r>
+        <w:rPr>
+          <w:noProof/>
+        </w:rPr>
+        <w:drawing>
+          <wp:inline distT="0" distB="0" distL="0" distR="0" wp14:anchorId="624C8D20" wp14:editId="5F94ADF4">
+            <wp:extent cx="2880000" cy="1394228"/>
+            <wp:effectExtent l="0" t="0" r="0" b="0"/>
+            <wp:docPr id="19" name="Рисунок 19"/>
+            <wp:cNvGraphicFramePr>
+              <a:graphicFrameLocks xmlns:a="http://schemas.openxmlformats.org/drawingml/2006/main" noChangeAspect="1"/>
+            </wp:cNvGraphicFramePr>
+            <a:graphic xmlns:a="http://schemas.openxmlformats.org/drawingml/2006/main">
+              <a:graphicData uri="http://schemas.openxmlformats.org/drawingml/2006/picture">
+                <pic:pic xmlns:pic="http://schemas.openxmlformats.org/drawingml/2006/picture">
+                  <pic:nvPicPr>
+                    <pic:cNvPr id="1" name=""/>
+                    <pic:cNvPicPr/>
+                  </pic:nvPicPr>
+                  <pic:blipFill>
+                    <a:blip r:embed="rId25"/>
+                    <a:stretch>
+                      <a:fillRect/>
+                    </a:stretch>
+                  </pic:blipFill>
+                  <pic:spPr>
+                    <a:xfrm>
+                      <a:off x="0" y="0"/>
+                      <a:ext cx="2880000" cy="1394228"/>
+                    </a:xfrm>
+                    <a:prstGeom prst="rect">
+                      <a:avLst/>
+                    </a:prstGeom>
+                  </pic:spPr>
+                </pic:pic>
+              </a:graphicData>
+            </a:graphic>
+          </wp:inline>
+        </w:drawing>
+      </w:r>
+      <w:r>
+        <w:rPr>
+          <w:noProof/>
+        </w:rPr>
+        <w:t xml:space="preserve"> </w:t>
+      </w:r>
+    </w:p>
+    <w:p>
+      <w:pPr>
+        <w:ind w:firstLine="0"/>
+        <w:jc w:val="center"/>
+      </w:pPr>
+      <w:r>
+        <w:t xml:space="preserve">Рисунок 18 – </w:t>
+      </w:r>
+      <w:r>
+        <w:t>Внешний вид</w:t>
+      </w:r>
+      <w:r>
+        <w:t xml:space="preserve"> о</w:t>
+      </w:r>
+      <w:r>
+        <w:t>шибк</w:t>
+      </w:r>
+      <w:r>
+        <w:t>и</w:t>
+      </w:r>
+      <w:r>
+        <w:t xml:space="preserve"> </w:t>
+      </w:r>
+      <w:r>
+        <w:t>об отсутствующих файлах при запуске программы</w:t>
+      </w:r>
+    </w:p>
+    <w:p>
+      <w:r>
+        <w:t xml:space="preserve">Для устранения данной ошибки необходимо найти файлы данные файлы и вставить в папку с исполнительным файлом программы </w:t>
+      </w:r>
+      <w:r>
+        <w:rPr>
+          <w:lang w:val="en-US"/>
+        </w:rPr>
+        <w:t>Schedule</w:t>
+      </w:r>
+      <w:r>
+        <w:t>.</w:t>
+      </w:r>
+      <w:r>
+        <w:rPr>
+          <w:lang w:val="en-US"/>
+        </w:rPr>
+        <w:t>exe</w:t>
+      </w:r>
+      <w:r>
+        <w:t>, или полностью восстановить рабочую копию программы.</w:t>
+      </w:r>
+    </w:p>
+    <w:p>
+      <w:pPr>
+        <w:pStyle w:val="2"/>
+        <w:numPr>
+          <w:ilvl w:val="0"/>
+          <w:numId w:val="11"/>
+        </w:numPr>
+        <w:ind w:left="0" w:firstLine="709"/>
+      </w:pPr>
+      <w:r>
+        <w:t>Подтвер</w:t>
+      </w:r>
+      <w:r>
+        <w:t>ждение на удаление записи из программы</w:t>
+      </w:r>
+    </w:p>
+    <w:p>
+      <w:r>
+        <w:t>Данное подтверждение</w:t>
+      </w:r>
+      <w:r>
+        <w:t>, показанное на рисунке 19,</w:t>
+      </w:r>
+      <w:r>
+        <w:t xml:space="preserve"> встречается в местах, где есть список данных</w:t>
+      </w:r>
+      <w:r>
+        <w:t xml:space="preserve">, </w:t>
+      </w:r>
+      <w:r>
+        <w:t xml:space="preserve">например, страница «Педагоги». </w:t>
+      </w:r>
+      <w:r>
+        <w:t>Сделано для того, чтобы не было случайных удалений записи.</w:t>
+      </w:r>
+    </w:p>
+    <w:p>
+      <w:pPr>
+        <w:ind w:firstLine="0"/>
+        <w:jc w:val="center"/>
+      </w:pPr>
+      <w:r>
+        <w:rPr>
+          <w:noProof/>
+        </w:rPr>
+        <w:drawing>
+          <wp:inline distT="0" distB="0" distL="0" distR="0" wp14:anchorId="08736348" wp14:editId="33174017">
+            <wp:extent cx="2880000" cy="1385316"/>
+            <wp:effectExtent l="0" t="0" r="0" b="5715"/>
+            <wp:docPr id="21" name="Рисунок 21"/>
+            <wp:cNvGraphicFramePr>
+              <a:graphicFrameLocks xmlns:a="http://schemas.openxmlformats.org/drawingml/2006/main" noChangeAspect="1"/>
+            </wp:cNvGraphicFramePr>
+            <a:graphic xmlns:a="http://schemas.openxmlformats.org/drawingml/2006/main">
+              <a:graphicData uri="http://schemas.openxmlformats.org/drawingml/2006/picture">
+                <pic:pic xmlns:pic="http://schemas.openxmlformats.org/drawingml/2006/picture">
+                  <pic:nvPicPr>
+                    <pic:cNvPr id="1" name=""/>
+                    <pic:cNvPicPr/>
+                  </pic:nvPicPr>
+                  <pic:blipFill>
+                    <a:blip r:embed="rId26"/>
+                    <a:stretch>
+                      <a:fillRect/>
+                    </a:stretch>
+                  </pic:blipFill>
+                  <pic:spPr>
+                    <a:xfrm>
+                      <a:off x="0" y="0"/>
+                      <a:ext cx="2880000" cy="1385316"/>
+                    </a:xfrm>
+                    <a:prstGeom prst="rect">
+                      <a:avLst/>
+                    </a:prstGeom>
+                  </pic:spPr>
+                </pic:pic>
+              </a:graphicData>
+            </a:graphic>
+          </wp:inline>
+        </w:drawing>
+      </w:r>
+    </w:p>
+    <w:p>
+      <w:pPr>
+        <w:ind w:firstLine="0"/>
+        <w:jc w:val="center"/>
+      </w:pPr>
+      <w:r>
+        <w:t>Рисунок 19 –</w:t>
+      </w:r>
+      <w:r>
+        <w:t xml:space="preserve"> Внешний вид подтверждения на удаление записи</w:t>
+      </w:r>
+    </w:p>
+    <w:p>
+      <w:pPr>
+        <w:pStyle w:val="2"/>
+        <w:numPr>
+          <w:ilvl w:val="0"/>
+          <w:numId w:val="11"/>
+        </w:numPr>
+        <w:ind w:left="0" w:firstLine="709"/>
+      </w:pPr>
+      <w:r>
+        <w:t>Подтверждение на удаление базы данных</w:t>
+      </w:r>
+    </w:p>
+    <w:p>
+      <w:r>
+        <w:t>Данное подтверждение</w:t>
+      </w:r>
+      <w:r>
+        <w:t>, показанное на рисунке 20,</w:t>
+      </w:r>
+      <w:r>
+        <w:t xml:space="preserve"> можно встретить на странице «Настройки». С</w:t>
+      </w:r>
+      <w:r>
+        <w:t>делано</w:t>
+      </w:r>
+      <w:r>
+        <w:t xml:space="preserve"> также</w:t>
+      </w:r>
+      <w:r>
+        <w:t xml:space="preserve"> для того, чтобы не было случайн</w:t>
+      </w:r>
+      <w:r>
+        <w:t>ого</w:t>
+      </w:r>
+      <w:r>
+        <w:t xml:space="preserve"> удалени</w:t>
+      </w:r>
+      <w:r>
+        <w:t>я базы данных</w:t>
+      </w:r>
+      <w:r>
+        <w:t>.</w:t>
+      </w:r>
+    </w:p>
+    <w:p>
+      <w:pPr>
+        <w:ind w:firstLine="0"/>
+        <w:jc w:val="center"/>
+      </w:pPr>
+      <w:r>
+        <w:rPr>
+          <w:noProof/>
+        </w:rPr>
+        <w:lastRenderedPageBreak/>
+        <w:drawing>
+          <wp:inline distT="0" distB="0" distL="0" distR="0" wp14:anchorId="6100BC44" wp14:editId="5E42BFF4">
+            <wp:extent cx="2880000" cy="1265202"/>
+            <wp:effectExtent l="0" t="0" r="0" b="0"/>
+            <wp:docPr id="23" name="Рисунок 23"/>
+            <wp:cNvGraphicFramePr>
+              <a:graphicFrameLocks xmlns:a="http://schemas.openxmlformats.org/drawingml/2006/main" noChangeAspect="1"/>
+            </wp:cNvGraphicFramePr>
+            <a:graphic xmlns:a="http://schemas.openxmlformats.org/drawingml/2006/main">
+              <a:graphicData uri="http://schemas.openxmlformats.org/drawingml/2006/picture">
+                <pic:pic xmlns:pic="http://schemas.openxmlformats.org/drawingml/2006/picture">
+                  <pic:nvPicPr>
+                    <pic:cNvPr id="1" name=""/>
+                    <pic:cNvPicPr/>
+                  </pic:nvPicPr>
+                  <pic:blipFill>
+                    <a:blip r:embed="rId27"/>
+                    <a:stretch>
+                      <a:fillRect/>
+                    </a:stretch>
+                  </pic:blipFill>
+                  <pic:spPr>
+                    <a:xfrm>
+                      <a:off x="0" y="0"/>
+                      <a:ext cx="2880000" cy="1265202"/>
+                    </a:xfrm>
+                    <a:prstGeom prst="rect">
+                      <a:avLst/>
+                    </a:prstGeom>
+                  </pic:spPr>
+                </pic:pic>
+              </a:graphicData>
+            </a:graphic>
+          </wp:inline>
+        </w:drawing>
+      </w:r>
+    </w:p>
+    <w:p>
+      <w:pPr>
+        <w:ind w:firstLine="0"/>
+        <w:jc w:val="center"/>
+      </w:pPr>
+      <w:r>
+        <w:t xml:space="preserve">Рисунок </w:t>
+      </w:r>
+      <w:r>
+        <w:t xml:space="preserve">20 </w:t>
+      </w:r>
+      <w:r>
+        <w:t>–</w:t>
+      </w:r>
+      <w:r>
+        <w:t xml:space="preserve"> </w:t>
+      </w:r>
+      <w:r>
+        <w:t xml:space="preserve">Внешний вид подтверждения на удаление </w:t>
+      </w:r>
+      <w:r>
+        <w:t>базы данных</w:t>
+      </w:r>
+    </w:p>
+    <w:p>
+      <w:pPr>
+        <w:pStyle w:val="2"/>
+        <w:numPr>
+          <w:ilvl w:val="0"/>
+          <w:numId w:val="11"/>
+        </w:numPr>
+        <w:ind w:left="0" w:firstLine="709"/>
+      </w:pPr>
+      <w:r>
+        <w:t>Введен н</w:t>
+      </w:r>
+      <w:r>
+        <w:t>екорректный пароль</w:t>
+      </w:r>
+    </w:p>
+    <w:p>
+      <w:r>
+        <w:t>Данная ошибка появляется в моментах проверки авторизации, где некорректно введен пароль. Эту ошибку устранить невозможно, если пароль был утерян.</w:t>
+      </w:r>
+    </w:p>
+    <w:p>
+      <w:pPr>
+        <w:ind w:firstLine="0"/>
+        <w:jc w:val="center"/>
+      </w:pPr>
+      <w:r>
+        <w:rPr>
+          <w:noProof/>
+        </w:rPr>
+        <w:drawing>
+          <wp:inline distT="0" distB="0" distL="0" distR="0" wp14:anchorId="060A7CFB" wp14:editId="5C9D23DE">
+            <wp:extent cx="1746001" cy="1368000"/>
+            <wp:effectExtent l="0" t="0" r="6985" b="3810"/>
+            <wp:docPr id="22" name="Рисунок 22"/>
+            <wp:cNvGraphicFramePr>
+              <a:graphicFrameLocks xmlns:a="http://schemas.openxmlformats.org/drawingml/2006/main" noChangeAspect="1"/>
+            </wp:cNvGraphicFramePr>
+            <a:graphic xmlns:a="http://schemas.openxmlformats.org/drawingml/2006/main">
+              <a:graphicData uri="http://schemas.openxmlformats.org/drawingml/2006/picture">
+                <pic:pic xmlns:pic="http://schemas.openxmlformats.org/drawingml/2006/picture">
+                  <pic:nvPicPr>
+                    <pic:cNvPr id="1" name=""/>
+                    <pic:cNvPicPr/>
+                  </pic:nvPicPr>
+                  <pic:blipFill>
+                    <a:blip r:embed="rId28"/>
+                    <a:stretch>
+                      <a:fillRect/>
+                    </a:stretch>
+                  </pic:blipFill>
+                  <pic:spPr>
+                    <a:xfrm>
+                      <a:off x="0" y="0"/>
+                      <a:ext cx="1746001" cy="1368000"/>
+                    </a:xfrm>
+                    <a:prstGeom prst="rect">
+                      <a:avLst/>
+                    </a:prstGeom>
+                  </pic:spPr>
+                </pic:pic>
+              </a:graphicData>
+            </a:graphic>
+          </wp:inline>
+        </w:drawing>
+      </w:r>
+    </w:p>
+    <w:p>
+      <w:pPr>
+        <w:ind w:firstLine="0"/>
+        <w:jc w:val="center"/>
+      </w:pPr>
+      <w:r>
+        <w:t xml:space="preserve">Рисунок </w:t>
+      </w:r>
+      <w:r>
+        <w:t xml:space="preserve">21 </w:t>
+      </w:r>
+      <w:r>
+        <w:t>–</w:t>
+      </w:r>
+      <w:r>
+        <w:t xml:space="preserve"> Внешний вид ошибки некорректного пароля</w:t>
+      </w:r>
+    </w:p>
+    <w:p>
+      <w:pPr>
+        <w:pStyle w:val="2"/>
+        <w:numPr>
+          <w:ilvl w:val="0"/>
+          <w:numId w:val="11"/>
+        </w:numPr>
+        <w:ind w:left="0" w:firstLine="709"/>
+      </w:pPr>
+      <w:r>
+        <w:t>Подтверждение на сохранение расписания с превышением заданной сложности</w:t>
+      </w:r>
+    </w:p>
+    <w:p>
+      <w:r>
+        <w:t>Данное подтверждение, показанное на рисунке 22, встречается в форме редактирования расписания в случае превышения заданной сложности для класса, которая указывается на странице «Классы».</w:t>
+      </w:r>
+      <w:r>
+        <w:t xml:space="preserve"> </w:t>
+      </w:r>
+      <w:r>
+        <w:t>Чтобы данное подтверждение не появлялось, необходимо повысить максимальную нагрузку для класса или снизить оценочный уровень нагрузки самих дисциплин.</w:t>
+      </w:r>
+    </w:p>
+    <w:p>
+      <w:pPr>
+        <w:ind w:firstLine="0"/>
+        <w:jc w:val="center"/>
+      </w:pPr>
+      <w:r>
+        <w:rPr>
+          <w:noProof/>
+        </w:rPr>
+        <w:drawing>
+          <wp:inline distT="0" distB="0" distL="0" distR="0" wp14:anchorId="5B8531BD" wp14:editId="1E0AF678">
+            <wp:extent cx="2880000" cy="1212632"/>
+            <wp:effectExtent l="0" t="0" r="0" b="6985"/>
+            <wp:docPr id="24" name="Рисунок 24"/>
+            <wp:cNvGraphicFramePr>
+              <a:graphicFrameLocks xmlns:a="http://schemas.openxmlformats.org/drawingml/2006/main" noChangeAspect="1"/>
+            </wp:cNvGraphicFramePr>
+            <a:graphic xmlns:a="http://schemas.openxmlformats.org/drawingml/2006/main">
+              <a:graphicData uri="http://schemas.openxmlformats.org/drawingml/2006/picture">
+                <pic:pic xmlns:pic="http://schemas.openxmlformats.org/drawingml/2006/picture">
+                  <pic:nvPicPr>
+                    <pic:cNvPr id="1" name=""/>
+                    <pic:cNvPicPr/>
+                  </pic:nvPicPr>
+                  <pic:blipFill>
+                    <a:blip r:embed="rId29"/>
+                    <a:stretch>
+                      <a:fillRect/>
+                    </a:stretch>
+                  </pic:blipFill>
+                  <pic:spPr>
+                    <a:xfrm>
+                      <a:off x="0" y="0"/>
+                      <a:ext cx="2880000" cy="1212632"/>
+                    </a:xfrm>
+                    <a:prstGeom prst="rect">
+                      <a:avLst/>
+                    </a:prstGeom>
+                  </pic:spPr>
+                </pic:pic>
+              </a:graphicData>
+            </a:graphic>
+          </wp:inline>
+        </w:drawing>
+      </w:r>
+    </w:p>
+    <w:p>
+      <w:pPr>
+        <w:ind w:firstLine="0"/>
+        <w:jc w:val="center"/>
+      </w:pPr>
+      <w:r>
+        <w:t xml:space="preserve">Рисунок </w:t>
+      </w:r>
+      <w:r>
+        <w:t>22</w:t>
+      </w:r>
+      <w:r>
+        <w:t xml:space="preserve"> –</w:t>
+      </w:r>
+      <w:r>
+        <w:t xml:space="preserve"> Внешний вид подтверждения на сохранения расписания с повышенной сложностью</w:t>
+      </w:r>
+    </w:p>
+    <w:p>
+      <w:pPr>
+        <w:pStyle w:val="2"/>
+        <w:numPr>
+          <w:ilvl w:val="0"/>
+          <w:numId w:val="11"/>
+        </w:numPr>
+        <w:ind w:left="0" w:firstLine="709"/>
+      </w:pPr>
+      <w:r>
+        <w:lastRenderedPageBreak/>
+        <w:t>Уведомление об отсутствии занятий за выбранный период</w:t>
+      </w:r>
+    </w:p>
+    <w:p>
+      <w:r>
+        <w:t>Данное уведомление появляется в случае экспортирования расписания или формирования отчета</w:t>
+      </w:r>
+      <w:r>
+        <w:t>, когда заданный период не имеет ни единого занятия</w:t>
+      </w:r>
+      <w:r>
+        <w:t>.</w:t>
+      </w:r>
+      <w:r>
+        <w:t xml:space="preserve"> Проверьте правильность ввода заданного периода.</w:t>
+      </w:r>
+    </w:p>
+    <w:p>
+      <w:pPr>
+        <w:ind w:firstLine="0"/>
+        <w:jc w:val="center"/>
+      </w:pPr>
+      <w:r>
+        <w:rPr>
+          <w:noProof/>
+        </w:rPr>
+        <w:drawing>
+          <wp:inline distT="0" distB="0" distL="0" distR="0" wp14:anchorId="3FA21624" wp14:editId="24B6DD74">
+            <wp:extent cx="2880000" cy="1425928"/>
+            <wp:effectExtent l="0" t="0" r="0" b="3175"/>
+            <wp:docPr id="25" name="Рисунок 25"/>
+            <wp:cNvGraphicFramePr>
+              <a:graphicFrameLocks xmlns:a="http://schemas.openxmlformats.org/drawingml/2006/main" noChangeAspect="1"/>
+            </wp:cNvGraphicFramePr>
+            <a:graphic xmlns:a="http://schemas.openxmlformats.org/drawingml/2006/main">
+              <a:graphicData uri="http://schemas.openxmlformats.org/drawingml/2006/picture">
+                <pic:pic xmlns:pic="http://schemas.openxmlformats.org/drawingml/2006/picture">
+                  <pic:nvPicPr>
+                    <pic:cNvPr id="1" name=""/>
+                    <pic:cNvPicPr/>
+                  </pic:nvPicPr>
+                  <pic:blipFill>
+                    <a:blip r:embed="rId30"/>
+                    <a:stretch>
+                      <a:fillRect/>
+                    </a:stretch>
+                  </pic:blipFill>
+                  <pic:spPr>
+                    <a:xfrm>
+                      <a:off x="0" y="0"/>
+                      <a:ext cx="2880000" cy="1425928"/>
+                    </a:xfrm>
+                    <a:prstGeom prst="rect">
+                      <a:avLst/>
+                    </a:prstGeom>
+                  </pic:spPr>
+                </pic:pic>
+              </a:graphicData>
+            </a:graphic>
+          </wp:inline>
+        </w:drawing>
+      </w:r>
+    </w:p>
+    <w:p>
+      <w:pPr>
+        <w:ind w:firstLine="0"/>
+        <w:jc w:val="center"/>
+      </w:pPr>
+      <w:r>
+        <w:t xml:space="preserve">Рисунок </w:t>
+      </w:r>
+      <w:r>
+        <w:t>23</w:t>
+      </w:r>
+      <w:r>
+        <w:t xml:space="preserve"> –</w:t>
+      </w:r>
+      <w:r>
+        <w:t xml:space="preserve"> Внешний вид уведомления об отсутствии занятий за выбранный период времени</w:t>
+      </w:r>
+    </w:p>
+    <w:p>
+      <w:pPr>
+        <w:pStyle w:val="2"/>
+        <w:numPr>
+          <w:ilvl w:val="0"/>
+          <w:numId w:val="11"/>
+        </w:numPr>
+        <w:ind w:left="0" w:firstLine="709"/>
+      </w:pPr>
+      <w:r>
+        <w:t>Педагог</w:t>
+      </w:r>
+      <w:r>
+        <w:t>,</w:t>
+      </w:r>
+      <w:r>
+        <w:t xml:space="preserve"> </w:t>
+      </w:r>
+      <w:r>
+        <w:t xml:space="preserve">уже </w:t>
+      </w:r>
+      <w:r>
+        <w:t xml:space="preserve">с </w:t>
+      </w:r>
+      <w:r>
+        <w:t xml:space="preserve">заданным занятием </w:t>
+      </w:r>
+      <w:r>
+        <w:t>в определенный период</w:t>
+      </w:r>
+    </w:p>
+    <w:p>
+      <w:r>
+        <w:t>Данн</w:t>
+      </w:r>
+      <w:r>
+        <w:t xml:space="preserve">ая ошибка возникает в случае, когда у педагога уже есть занятие, в тот период, когда ему присваивают ещё одно. </w:t>
+      </w:r>
+      <w:r>
+        <w:t>Формально</w:t>
+      </w:r>
+      <w:r>
+        <w:t xml:space="preserve"> </w:t>
+      </w:r>
+      <w:r>
+        <w:t>невозможно проводить занятие у 2 и более классов одновременно. Чтобы исправить данную ошибку, необходимо удалить занятие, которое указано в ошибке или же выбрать другое занятие, где педагог свободен.</w:t>
+      </w:r>
+    </w:p>
+    <w:p>
+      <w:pPr>
+        <w:ind w:firstLine="0"/>
+        <w:jc w:val="center"/>
+      </w:pPr>
+      <w:r>
+        <w:rPr>
+          <w:noProof/>
+        </w:rPr>
+        <w:drawing>
+          <wp:inline distT="0" distB="0" distL="0" distR="0" wp14:anchorId="446C02ED" wp14:editId="2DCAE576">
+            <wp:extent cx="2880000" cy="1119609"/>
+            <wp:effectExtent l="0" t="0" r="0" b="4445"/>
+            <wp:docPr id="26" name="Рисунок 26"/>
+            <wp:cNvGraphicFramePr>
+              <a:graphicFrameLocks xmlns:a="http://schemas.openxmlformats.org/drawingml/2006/main" noChangeAspect="1"/>
+            </wp:cNvGraphicFramePr>
+            <a:graphic xmlns:a="http://schemas.openxmlformats.org/drawingml/2006/main">
+              <a:graphicData uri="http://schemas.openxmlformats.org/drawingml/2006/picture">
+                <pic:pic xmlns:pic="http://schemas.openxmlformats.org/drawingml/2006/picture">
+                  <pic:nvPicPr>
+                    <pic:cNvPr id="1" name=""/>
+                    <pic:cNvPicPr/>
+                  </pic:nvPicPr>
+                  <pic:blipFill>
+                    <a:blip r:embed="rId31"/>
+                    <a:stretch>
+                      <a:fillRect/>
+                    </a:stretch>
+                  </pic:blipFill>
+                  <pic:spPr>
+                    <a:xfrm>
+                      <a:off x="0" y="0"/>
+                      <a:ext cx="2880000" cy="1119609"/>
+                    </a:xfrm>
+                    <a:prstGeom prst="rect">
+                      <a:avLst/>
+                    </a:prstGeom>
+                  </pic:spPr>
+                </pic:pic>
+              </a:graphicData>
+            </a:graphic>
+          </wp:inline>
+        </w:drawing>
+      </w:r>
+    </w:p>
+    <w:p>
+      <w:pPr>
+        <w:ind w:firstLine="0"/>
+        <w:jc w:val="center"/>
+      </w:pPr>
+      <w:r>
+        <w:t xml:space="preserve">Рисунок </w:t>
+      </w:r>
+      <w:r>
+        <w:t>24</w:t>
+      </w:r>
+      <w:r>
+        <w:t xml:space="preserve"> –</w:t>
+      </w:r>
+      <w:r>
+        <w:t xml:space="preserve"> Внешний вид ошибки о педагоге</w:t>
+      </w:r>
+      <w:r>
+        <w:t>, уже с заданным занятием в определенный период</w:t>
+      </w:r>
+    </w:p>
+    <w:p>
+      <w:pPr>
+        <w:pStyle w:val="2"/>
+        <w:numPr>
+          <w:ilvl w:val="0"/>
+          <w:numId w:val="11"/>
+        </w:numPr>
+        <w:ind w:left="0" w:firstLine="709"/>
+      </w:pPr>
+      <w:r>
+        <w:t>Кабинет</w:t>
+      </w:r>
+      <w:r>
+        <w:t>, уже</w:t>
+      </w:r>
+      <w:r>
+        <w:t xml:space="preserve"> </w:t>
+      </w:r>
+      <w:r>
+        <w:t>занятый другим</w:t>
+      </w:r>
+      <w:r>
+        <w:t xml:space="preserve"> </w:t>
+      </w:r>
+      <w:r>
+        <w:t xml:space="preserve">классом </w:t>
+      </w:r>
+      <w:r>
+        <w:t>в определенный период</w:t>
+      </w:r>
+    </w:p>
+    <w:p>
+      <w:r>
+        <w:t>Данн</w:t>
+      </w:r>
+      <w:r>
+        <w:t>ое подтверждение</w:t>
+      </w:r>
+      <w:r>
+        <w:t xml:space="preserve"> возникает в случае, когда у </w:t>
+      </w:r>
+      <w:r>
+        <w:t>кабинета</w:t>
+      </w:r>
+      <w:r>
+        <w:t xml:space="preserve"> уже есть </w:t>
+      </w:r>
+      <w:r>
+        <w:t>класс</w:t>
+      </w:r>
+      <w:r>
+        <w:t>, в тот период, когда ему присваивают ещё одно</w:t>
+      </w:r>
+      <w:r>
+        <w:t>.</w:t>
+      </w:r>
+      <w:r>
+        <w:t xml:space="preserve"> Формально</w:t>
+      </w:r>
+      <w:r>
+        <w:t xml:space="preserve"> возможно проводить занятие с двумя</w:t>
+      </w:r>
+      <w:r>
+        <w:t xml:space="preserve"> и более</w:t>
+      </w:r>
+      <w:r>
+        <w:t xml:space="preserve"> классами в одном кабинете одновременно, например </w:t>
+      </w:r>
+      <w:r>
+        <w:t xml:space="preserve">большой </w:t>
+      </w:r>
+      <w:r>
+        <w:t>спортзал.</w:t>
+      </w:r>
+      <w:r>
+        <w:t xml:space="preserve"> Но бывают случаи, когда кабинет не способен вмещать в себя такое более 1 класса. Поэтому нужно подтвердить, что в </w:t>
+      </w:r>
+      <w:r>
+        <w:lastRenderedPageBreak/>
+        <w:t>кабинете действительно преподавать с 2 или более классами.</w:t>
+      </w:r>
+      <w:r>
+        <w:t xml:space="preserve"> В противном случае необходимо указать другое занятие или же изменить расписание у другого класса, которое занимает данный кабинет.</w:t>
+      </w:r>
+    </w:p>
+    <w:p>
+      <w:pPr>
+        <w:ind w:firstLine="0"/>
+        <w:jc w:val="center"/>
+      </w:pPr>
+      <w:r>
+        <w:rPr>
+          <w:noProof/>
+        </w:rPr>
+        <w:drawing>
+          <wp:inline distT="0" distB="0" distL="0" distR="0" wp14:anchorId="0AB061B5" wp14:editId="45B0B10A">
+            <wp:extent cx="2880000" cy="1198743"/>
+            <wp:effectExtent l="0" t="0" r="0" b="1905"/>
+            <wp:docPr id="28" name="Рисунок 28"/>
+            <wp:cNvGraphicFramePr>
+              <a:graphicFrameLocks xmlns:a="http://schemas.openxmlformats.org/drawingml/2006/main" noChangeAspect="1"/>
+            </wp:cNvGraphicFramePr>
+            <a:graphic xmlns:a="http://schemas.openxmlformats.org/drawingml/2006/main">
+              <a:graphicData uri="http://schemas.openxmlformats.org/drawingml/2006/picture">
+                <pic:pic xmlns:pic="http://schemas.openxmlformats.org/drawingml/2006/picture">
+                  <pic:nvPicPr>
+                    <pic:cNvPr id="1" name=""/>
+                    <pic:cNvPicPr/>
+                  </pic:nvPicPr>
+                  <pic:blipFill>
+                    <a:blip r:embed="rId32"/>
+                    <a:stretch>
+                      <a:fillRect/>
+                    </a:stretch>
+                  </pic:blipFill>
+                  <pic:spPr>
+                    <a:xfrm>
+                      <a:off x="0" y="0"/>
+                      <a:ext cx="2880000" cy="1198743"/>
+                    </a:xfrm>
+                    <a:prstGeom prst="rect">
+                      <a:avLst/>
+                    </a:prstGeom>
+                  </pic:spPr>
+                </pic:pic>
+              </a:graphicData>
+            </a:graphic>
+          </wp:inline>
+        </w:drawing>
+      </w:r>
+    </w:p>
+    <w:p>
+      <w:pPr>
+        <w:ind w:firstLine="0"/>
+        <w:jc w:val="center"/>
+      </w:pPr>
+      <w:r>
+        <w:t xml:space="preserve">Рисунок </w:t>
+      </w:r>
+      <w:r>
+        <w:t>25</w:t>
+      </w:r>
+      <w:r>
+        <w:t xml:space="preserve"> –</w:t>
+      </w:r>
+      <w:r>
+        <w:t xml:space="preserve"> Внешний вид подтверждения о кабинете</w:t>
+      </w:r>
+      <w:r>
+        <w:t>, уже занятый другим классом в определенный период</w:t>
+      </w:r>
+    </w:p>
+    <w:p/>
+    <w:p/>
+    <w:p/>
     <w:p/>
     <w:p/>
     <w:sectPr>
-      <w:headerReference w:type="default" r:id="rId25"/>
-      <w:headerReference w:type="first" r:id="rId26"/>
+      <w:headerReference w:type="default" r:id="rId33"/>
+      <w:headerReference w:type="first" r:id="rId34"/>
       <w:pgSz w:w="11906" w:h="16838"/>
       <w:pgMar w:top="1134" w:right="850" w:bottom="1134" w:left="1701" w:header="708" w:footer="708" w:gutter="0"/>
       <w:cols w:space="708"/>
-      <w:titlePg/>
       <w:docGrid w:linePitch="381"/>
     </w:sectPr>
   </w:body>
@@ -3717,12 +4585,6 @@
         <w:b/>
       </w:rPr>
     </w:pPr>
-    <w:r>
-      <w:rPr>
-        <w:b/>
-      </w:rPr>
-      <w:t>Приложение В</w:t>
-    </w:r>
   </w:p>
 </w:hdr>
 </file>
@@ -4538,6 +5400,95 @@
     </w:lvl>
   </w:abstractNum>
   <w:abstractNum w:abstractNumId="8" w15:restartNumberingAfterBreak="0">
+    <w:nsid w:val="5294340A"/>
+    <w:multiLevelType w:val="hybridMultilevel"/>
+    <w:tmpl w:val="E23810E2"/>
+    <w:lvl w:ilvl="0" w:tplc="895C0E66">
+      <w:start w:val="1"/>
+      <w:numFmt w:val="decimal"/>
+      <w:lvlText w:val="4.%1."/>
+      <w:lvlJc w:val="left"/>
+      <w:pPr>
+        <w:ind w:left="1429" w:hanging="360"/>
+      </w:pPr>
+      <w:rPr>
+        <w:rFonts w:hint="default"/>
+      </w:rPr>
+    </w:lvl>
+    <w:lvl w:ilvl="1" w:tplc="04190019" w:tentative="1">
+      <w:start w:val="1"/>
+      <w:numFmt w:val="lowerLetter"/>
+      <w:lvlText w:val="%2."/>
+      <w:lvlJc w:val="left"/>
+      <w:pPr>
+        <w:ind w:left="1440" w:hanging="360"/>
+      </w:pPr>
+    </w:lvl>
+    <w:lvl w:ilvl="2" w:tplc="0419001B" w:tentative="1">
+      <w:start w:val="1"/>
+      <w:numFmt w:val="lowerRoman"/>
+      <w:lvlText w:val="%3."/>
+      <w:lvlJc w:val="right"/>
+      <w:pPr>
+        <w:ind w:left="2160" w:hanging="180"/>
+      </w:pPr>
+    </w:lvl>
+    <w:lvl w:ilvl="3" w:tplc="0419000F" w:tentative="1">
+      <w:start w:val="1"/>
+      <w:numFmt w:val="decimal"/>
+      <w:lvlText w:val="%4."/>
+      <w:lvlJc w:val="left"/>
+      <w:pPr>
+        <w:ind w:left="2880" w:hanging="360"/>
+      </w:pPr>
+    </w:lvl>
+    <w:lvl w:ilvl="4" w:tplc="04190019" w:tentative="1">
+      <w:start w:val="1"/>
+      <w:numFmt w:val="lowerLetter"/>
+      <w:lvlText w:val="%5."/>
+      <w:lvlJc w:val="left"/>
+      <w:pPr>
+        <w:ind w:left="3600" w:hanging="360"/>
+      </w:pPr>
+    </w:lvl>
+    <w:lvl w:ilvl="5" w:tplc="0419001B" w:tentative="1">
+      <w:start w:val="1"/>
+      <w:numFmt w:val="lowerRoman"/>
+      <w:lvlText w:val="%6."/>
+      <w:lvlJc w:val="right"/>
+      <w:pPr>
+        <w:ind w:left="4320" w:hanging="180"/>
+      </w:pPr>
+    </w:lvl>
+    <w:lvl w:ilvl="6" w:tplc="0419000F" w:tentative="1">
+      <w:start w:val="1"/>
+      <w:numFmt w:val="decimal"/>
+      <w:lvlText w:val="%7."/>
+      <w:lvlJc w:val="left"/>
+      <w:pPr>
+        <w:ind w:left="5040" w:hanging="360"/>
+      </w:pPr>
+    </w:lvl>
+    <w:lvl w:ilvl="7" w:tplc="04190019" w:tentative="1">
+      <w:start w:val="1"/>
+      <w:numFmt w:val="lowerLetter"/>
+      <w:lvlText w:val="%8."/>
+      <w:lvlJc w:val="left"/>
+      <w:pPr>
+        <w:ind w:left="5760" w:hanging="360"/>
+      </w:pPr>
+    </w:lvl>
+    <w:lvl w:ilvl="8" w:tplc="0419001B" w:tentative="1">
+      <w:start w:val="1"/>
+      <w:numFmt w:val="lowerRoman"/>
+      <w:lvlText w:val="%9."/>
+      <w:lvlJc w:val="right"/>
+      <w:pPr>
+        <w:ind w:left="6480" w:hanging="180"/>
+      </w:pPr>
+    </w:lvl>
+  </w:abstractNum>
+  <w:abstractNum w:abstractNumId="9" w15:restartNumberingAfterBreak="0">
     <w:nsid w:val="5FFB7C60"/>
     <w:multiLevelType w:val="hybridMultilevel"/>
     <w:tmpl w:val="8ED895D4"/>
@@ -4626,7 +5577,7 @@
       </w:pPr>
     </w:lvl>
   </w:abstractNum>
-  <w:abstractNum w:abstractNumId="9" w15:restartNumberingAfterBreak="0">
+  <w:abstractNum w:abstractNumId="10" w15:restartNumberingAfterBreak="0">
     <w:nsid w:val="614E34F8"/>
     <w:multiLevelType w:val="hybridMultilevel"/>
     <w:tmpl w:val="8BAE0E4C"/>
@@ -4743,7 +5694,7 @@
     <w:abstractNumId w:val="2"/>
   </w:num>
   <w:num w:numId="2">
-    <w:abstractNumId w:val="8"/>
+    <w:abstractNumId w:val="9"/>
   </w:num>
   <w:num w:numId="3">
     <w:abstractNumId w:val="3"/>
@@ -4761,13 +5712,16 @@
     <w:abstractNumId w:val="7"/>
   </w:num>
   <w:num w:numId="8">
-    <w:abstractNumId w:val="9"/>
+    <w:abstractNumId w:val="10"/>
   </w:num>
   <w:num w:numId="9">
     <w:abstractNumId w:val="6"/>
   </w:num>
   <w:num w:numId="10">
     <w:abstractNumId w:val="0"/>
+  </w:num>
+  <w:num w:numId="11">
+    <w:abstractNumId w:val="8"/>
   </w:num>
 </w:numbering>
 </file>
@@ -5769,7 +6723,7 @@
 </file>
 
 <file path=customXml/itemProps1.xml><?xml version="1.0" encoding="utf-8"?>
-<ds:datastoreItem xmlns:ds="http://schemas.openxmlformats.org/officeDocument/2006/customXml" ds:itemID="{932930C0-728F-490A-9767-1D7036AED781}">
+<ds:datastoreItem xmlns:ds="http://schemas.openxmlformats.org/officeDocument/2006/customXml" ds:itemID="{D17FE5C6-7212-404B-A000-96561156D817}">
   <ds:schemaRefs>
     <ds:schemaRef ds:uri="http://schemas.openxmlformats.org/officeDocument/2006/bibliography"/>
   </ds:schemaRefs>

</xml_diff>